<commit_message>
subir a la nube
</commit_message>
<xml_diff>
--- a/Guía de GIT.docx
+++ b/Guía de GIT.docx
@@ -32,7 +32,15 @@
         </w:numPr>
       </w:pPr>
       <w:r>
-        <w:t>Así podremos saber quien ha cambiado las cosas y que además cada uno tendrá una copia.</w:t>
+        <w:t xml:space="preserve">Así podremos saber </w:t>
+      </w:r>
+      <w:proofErr w:type="spellStart"/>
+      <w:r>
+        <w:t>quien</w:t>
+      </w:r>
+      <w:proofErr w:type="spellEnd"/>
+      <w:r>
+        <w:t xml:space="preserve"> ha cambiado las cosas y que además cada uno tendrá una copia.</w:t>
       </w:r>
     </w:p>
     <w:p>
@@ -68,13 +76,34 @@
       <w:pPr>
         <w:pStyle w:val="Ttulo2"/>
       </w:pPr>
-      <w:r>
-        <w:t>git config –global …</w:t>
-      </w:r>
-    </w:p>
-    <w:p>
-      <w:r>
-        <w:t>Sirve para establecer la configuración global de nuestro git. Así toda persona que entre en mi usuario y en mi equipo podrá acceder a mi configuración y a mis proyectos.</w:t>
+      <w:proofErr w:type="spellStart"/>
+      <w:r>
+        <w:t>git</w:t>
+      </w:r>
+      <w:proofErr w:type="spellEnd"/>
+      <w:r>
+        <w:t xml:space="preserve"> </w:t>
+      </w:r>
+      <w:proofErr w:type="spellStart"/>
+      <w:r>
+        <w:t>config</w:t>
+      </w:r>
+      <w:proofErr w:type="spellEnd"/>
+      <w:r>
+        <w:t xml:space="preserve"> –global …</w:t>
+      </w:r>
+    </w:p>
+    <w:p>
+      <w:r>
+        <w:t xml:space="preserve">Sirve para establecer la configuración global de nuestro </w:t>
+      </w:r>
+      <w:proofErr w:type="spellStart"/>
+      <w:r>
+        <w:t>git</w:t>
+      </w:r>
+      <w:proofErr w:type="spellEnd"/>
+      <w:r>
+        <w:t>. Así toda persona que entre en mi usuario y en mi equipo podrá acceder a mi configuración y a mis proyectos.</w:t>
       </w:r>
     </w:p>
     <w:p>
@@ -86,15 +115,53 @@
           <w:i/>
           <w:iCs/>
         </w:rPr>
-        <w:t>.git config</w:t>
-      </w:r>
+        <w:t>.</w:t>
+      </w:r>
+      <w:proofErr w:type="spellStart"/>
+      <w:r>
+        <w:rPr>
+          <w:i/>
+          <w:iCs/>
+        </w:rPr>
+        <w:t>git</w:t>
+      </w:r>
+      <w:proofErr w:type="spellEnd"/>
+      <w:r>
+        <w:rPr>
+          <w:i/>
+          <w:iCs/>
+        </w:rPr>
+        <w:t xml:space="preserve"> </w:t>
+      </w:r>
+      <w:proofErr w:type="spellStart"/>
+      <w:r>
+        <w:rPr>
+          <w:i/>
+          <w:iCs/>
+        </w:rPr>
+        <w:t>config</w:t>
+      </w:r>
+      <w:proofErr w:type="spellEnd"/>
     </w:p>
     <w:p>
       <w:pPr>
         <w:pStyle w:val="Ttulo3"/>
       </w:pPr>
-      <w:r>
-        <w:t>git config –global user.name “nombre”</w:t>
+      <w:proofErr w:type="spellStart"/>
+      <w:r>
+        <w:t>git</w:t>
+      </w:r>
+      <w:proofErr w:type="spellEnd"/>
+      <w:r>
+        <w:t xml:space="preserve"> </w:t>
+      </w:r>
+      <w:proofErr w:type="spellStart"/>
+      <w:r>
+        <w:t>config</w:t>
+      </w:r>
+      <w:proofErr w:type="spellEnd"/>
+      <w:r>
+        <w:t xml:space="preserve"> –global user.name “nombre”</w:t>
       </w:r>
     </w:p>
     <w:p>
@@ -106,9 +173,30 @@
       <w:pPr>
         <w:pStyle w:val="Ttulo3"/>
       </w:pPr>
-      <w:r>
-        <w:t>git config –global user.emaik</w:t>
-      </w:r>
+      <w:proofErr w:type="spellStart"/>
+      <w:r>
+        <w:t>git</w:t>
+      </w:r>
+      <w:proofErr w:type="spellEnd"/>
+      <w:r>
+        <w:t xml:space="preserve"> </w:t>
+      </w:r>
+      <w:proofErr w:type="spellStart"/>
+      <w:r>
+        <w:t>config</w:t>
+      </w:r>
+      <w:proofErr w:type="spellEnd"/>
+      <w:r>
+        <w:t xml:space="preserve"> –global </w:t>
+      </w:r>
+      <w:proofErr w:type="spellStart"/>
+      <w:r>
+        <w:t>user.mai</w:t>
+      </w:r>
+      <w:r>
+        <w:t>l</w:t>
+      </w:r>
+      <w:proofErr w:type="spellEnd"/>
     </w:p>
     <w:p/>
     <w:p>
@@ -186,8 +274,29 @@
           <w:numId w:val="1"/>
         </w:numPr>
       </w:pPr>
-      <w:r>
-        <w:t>ls/dir(list para Mac y directories para Windows): Para ver la lista d ellos directorios y archivos de la carpeta actual</w:t>
+      <w:proofErr w:type="spellStart"/>
+      <w:r>
+        <w:t>ls</w:t>
+      </w:r>
+      <w:proofErr w:type="spellEnd"/>
+      <w:r>
+        <w:t>/</w:t>
+      </w:r>
+      <w:proofErr w:type="spellStart"/>
+      <w:r>
+        <w:t>dir</w:t>
+      </w:r>
+      <w:proofErr w:type="spellEnd"/>
+      <w:r>
+        <w:t>(</w:t>
+      </w:r>
+      <w:proofErr w:type="spellStart"/>
+      <w:r>
+        <w:t>list</w:t>
+      </w:r>
+      <w:proofErr w:type="spellEnd"/>
+      <w:r>
+        <w:t xml:space="preserve"> para Mac y directories para Windows): Para ver la lista d ellos directorios y archivos de la carpeta actual</w:t>
       </w:r>
     </w:p>
     <w:p>
@@ -199,7 +308,23 @@
         </w:numPr>
       </w:pPr>
       <w:r>
-        <w:t>cd+ “nombre de la carpeta”(change directory): Para entrar en la carpeta deseada</w:t>
+        <w:t>cd+ “nombre de la carpeta”(</w:t>
+      </w:r>
+      <w:proofErr w:type="spellStart"/>
+      <w:r>
+        <w:t>change</w:t>
+      </w:r>
+      <w:proofErr w:type="spellEnd"/>
+      <w:r>
+        <w:t xml:space="preserve"> </w:t>
+      </w:r>
+      <w:proofErr w:type="spellStart"/>
+      <w:r>
+        <w:t>directory</w:t>
+      </w:r>
+      <w:proofErr w:type="spellEnd"/>
+      <w:r>
+        <w:t>): Para entrar en la carpeta deseada</w:t>
       </w:r>
     </w:p>
     <w:p>
@@ -224,33 +349,110 @@
         </w:numPr>
       </w:pPr>
       <w:r>
-        <w:t>Mkdir(make directory): Para crear una carpeta</w:t>
-      </w:r>
-    </w:p>
-    <w:p>
-      <w:r>
-        <w:t>Si queremos volver a acceder a un repositorio tendremos que usar los comando básicos para llegar a la carpeta y ya alli podremos usar nuestros comandos. Para asegurarnos podemos usar -git log y -git status</w:t>
+        <w:t>cd ../.. para ir a nuestro home</w:t>
+      </w:r>
+    </w:p>
+    <w:p>
+      <w:pPr>
+        <w:pStyle w:val="Prrafodelista"/>
+        <w:numPr>
+          <w:ilvl w:val="0"/>
+          <w:numId w:val="1"/>
+        </w:numPr>
+      </w:pPr>
+      <w:proofErr w:type="spellStart"/>
+      <w:r>
+        <w:t>Mkdir</w:t>
+      </w:r>
+      <w:proofErr w:type="spellEnd"/>
+      <w:r>
+        <w:t>(</w:t>
+      </w:r>
+      <w:proofErr w:type="spellStart"/>
+      <w:r>
+        <w:t>make</w:t>
+      </w:r>
+      <w:proofErr w:type="spellEnd"/>
+      <w:r>
+        <w:t xml:space="preserve"> </w:t>
+      </w:r>
+      <w:proofErr w:type="spellStart"/>
+      <w:r>
+        <w:t>directory</w:t>
+      </w:r>
+      <w:proofErr w:type="spellEnd"/>
+      <w:r>
+        <w:t>): Para crear una carpeta</w:t>
+      </w:r>
+    </w:p>
+    <w:p>
+      <w:r>
+        <w:t xml:space="preserve">Si queremos volver a acceder a un repositorio tendremos que usar los comando básicos para llegar a la carpeta y ya </w:t>
+      </w:r>
+      <w:proofErr w:type="spellStart"/>
+      <w:r>
+        <w:t>alli</w:t>
+      </w:r>
+      <w:proofErr w:type="spellEnd"/>
+      <w:r>
+        <w:t xml:space="preserve"> podremos usar nuestros comandos. Para asegurarnos podemos usar -</w:t>
+      </w:r>
+      <w:proofErr w:type="spellStart"/>
+      <w:r>
+        <w:t>git</w:t>
+      </w:r>
+      <w:proofErr w:type="spellEnd"/>
+      <w:r>
+        <w:t xml:space="preserve"> log y -</w:t>
+      </w:r>
+      <w:proofErr w:type="spellStart"/>
+      <w:r>
+        <w:t>git</w:t>
+      </w:r>
+      <w:proofErr w:type="spellEnd"/>
+      <w:r>
+        <w:t xml:space="preserve"> status</w:t>
       </w:r>
     </w:p>
     <w:p>
       <w:pPr>
         <w:pStyle w:val="Ttulo2"/>
       </w:pPr>
-      <w:r>
-        <w:t>git init</w:t>
-      </w:r>
-    </w:p>
-    <w:p>
-      <w:r>
-        <w:t>Estando ya en la carpeta utilizamos este comando para crear un repositorio vacío de git</w:t>
-      </w:r>
+      <w:proofErr w:type="spellStart"/>
+      <w:r>
+        <w:t>git</w:t>
+      </w:r>
+      <w:proofErr w:type="spellEnd"/>
+      <w:r>
+        <w:t xml:space="preserve"> </w:t>
+      </w:r>
+      <w:proofErr w:type="spellStart"/>
+      <w:r>
+        <w:t>init</w:t>
+      </w:r>
+      <w:proofErr w:type="spellEnd"/>
+    </w:p>
+    <w:p>
+      <w:r>
+        <w:t xml:space="preserve">Estando ya en la carpeta utilizamos este comando para crear un repositorio vacío de </w:t>
+      </w:r>
+      <w:proofErr w:type="spellStart"/>
+      <w:r>
+        <w:t>git</w:t>
+      </w:r>
+      <w:proofErr w:type="spellEnd"/>
     </w:p>
     <w:p>
       <w:pPr>
         <w:pStyle w:val="Ttulo2"/>
       </w:pPr>
-      <w:r>
-        <w:t xml:space="preserve">git status </w:t>
+      <w:proofErr w:type="spellStart"/>
+      <w:r>
+        <w:t>git</w:t>
+      </w:r>
+      <w:proofErr w:type="spellEnd"/>
+      <w:r>
+        <w:t xml:space="preserve"> status </w:t>
       </w:r>
     </w:p>
     <w:p>
@@ -265,8 +467,13 @@
       <w:pPr>
         <w:pStyle w:val="Ttulo2"/>
       </w:pPr>
-      <w:r>
-        <w:t>git log</w:t>
+      <w:proofErr w:type="spellStart"/>
+      <w:r>
+        <w:t>git</w:t>
+      </w:r>
+      <w:proofErr w:type="spellEnd"/>
+      <w:r>
+        <w:t xml:space="preserve"> log</w:t>
       </w:r>
     </w:p>
     <w:p>
@@ -274,40 +481,107 @@
         <w:t>Nos dará información sobre quien ha creado el repositorio y otras cosas</w:t>
       </w:r>
       <w:r>
-        <w:t>. Nos muestra a donde apunta el head de nuestro proyecto, o donde esta el ultimo commit.</w:t>
+        <w:t xml:space="preserve">. Nos muestra a donde apunta el head de nuestro proyecto, o donde </w:t>
+      </w:r>
+      <w:proofErr w:type="spellStart"/>
+      <w:r>
+        <w:t>esta</w:t>
+      </w:r>
+      <w:proofErr w:type="spellEnd"/>
+      <w:r>
+        <w:t xml:space="preserve"> el ultimo </w:t>
+      </w:r>
+      <w:proofErr w:type="spellStart"/>
+      <w:r>
+        <w:t>commit</w:t>
+      </w:r>
+      <w:proofErr w:type="spellEnd"/>
+      <w:r>
+        <w:t>.</w:t>
       </w:r>
     </w:p>
     <w:p>
       <w:pPr>
         <w:pStyle w:val="Ttulo2"/>
       </w:pPr>
-      <w:r>
-        <w:t>git add “nombre del archivo”</w:t>
-      </w:r>
-    </w:p>
-    <w:p>
-      <w:r>
-        <w:t xml:space="preserve">Como podremos ver, nuestro repositorio esta vacio, deberemos introducir nuevos documentos utilizando el comando anterior, y ya al usar </w:t>
-      </w:r>
+      <w:proofErr w:type="spellStart"/>
+      <w:r>
+        <w:t>git</w:t>
+      </w:r>
+      <w:proofErr w:type="spellEnd"/>
+      <w:r>
+        <w:t xml:space="preserve"> </w:t>
+      </w:r>
+      <w:proofErr w:type="spellStart"/>
+      <w:r>
+        <w:t>add</w:t>
+      </w:r>
+      <w:proofErr w:type="spellEnd"/>
+      <w:r>
+        <w:t xml:space="preserve"> “nombre del archivo”</w:t>
+      </w:r>
+    </w:p>
+    <w:p>
+      <w:r>
+        <w:t xml:space="preserve">Como podremos ver, nuestro repositorio esta </w:t>
+      </w:r>
+      <w:proofErr w:type="spellStart"/>
+      <w:r>
+        <w:t>vacio</w:t>
+      </w:r>
+      <w:proofErr w:type="spellEnd"/>
+      <w:r>
+        <w:t xml:space="preserve">, deberemos introducir nuevos documentos utilizando el comando anterior, y ya al usar </w:t>
+      </w:r>
+      <w:proofErr w:type="spellStart"/>
       <w:r>
         <w:rPr>
           <w:color w:val="2F5496" w:themeColor="accent1" w:themeShade="BF"/>
         </w:rPr>
-        <w:t xml:space="preserve">git status </w:t>
-      </w:r>
-      <w:r>
-        <w:t xml:space="preserve">podremos ver los elementos añadidos. </w:t>
-      </w:r>
-    </w:p>
-    <w:p>
-      <w:r>
-        <w:t xml:space="preserve">Al usar </w:t>
-      </w:r>
+        <w:t>git</w:t>
+      </w:r>
+      <w:proofErr w:type="spellEnd"/>
       <w:r>
         <w:rPr>
           <w:color w:val="2F5496" w:themeColor="accent1" w:themeShade="BF"/>
         </w:rPr>
-        <w:t xml:space="preserve">git add . </w:t>
+        <w:t xml:space="preserve"> status </w:t>
+      </w:r>
+      <w:r>
+        <w:t xml:space="preserve">podremos ver los elementos añadidos. </w:t>
+      </w:r>
+    </w:p>
+    <w:p>
+      <w:r>
+        <w:t xml:space="preserve">Al usar </w:t>
+      </w:r>
+      <w:proofErr w:type="spellStart"/>
+      <w:r>
+        <w:rPr>
+          <w:color w:val="2F5496" w:themeColor="accent1" w:themeShade="BF"/>
+        </w:rPr>
+        <w:t>git</w:t>
+      </w:r>
+      <w:proofErr w:type="spellEnd"/>
+      <w:r>
+        <w:rPr>
+          <w:color w:val="2F5496" w:themeColor="accent1" w:themeShade="BF"/>
+        </w:rPr>
+        <w:t xml:space="preserve"> </w:t>
+      </w:r>
+      <w:proofErr w:type="spellStart"/>
+      <w:r>
+        <w:rPr>
+          <w:color w:val="2F5496" w:themeColor="accent1" w:themeShade="BF"/>
+        </w:rPr>
+        <w:t>add</w:t>
+      </w:r>
+      <w:proofErr w:type="spellEnd"/>
+      <w:r>
+        <w:rPr>
+          <w:color w:val="2F5496" w:themeColor="accent1" w:themeShade="BF"/>
+        </w:rPr>
+        <w:t xml:space="preserve"> . </w:t>
       </w:r>
       <w:r>
         <w:t>añadiremos todos los ficheros de la carpeta que nos encontremos.</w:t>
@@ -317,22 +591,53 @@
       <w:pPr>
         <w:pStyle w:val="Ttulo2"/>
       </w:pPr>
-      <w:r>
-        <w:t>git commit “mensaje”</w:t>
-      </w:r>
-    </w:p>
-    <w:p>
-      <w:r>
-        <w:t>Habiendo añadido el documento, si queremos “hacer una fotografia” de lo que llevamos hasta ahora podremos usar este comando</w:t>
+      <w:proofErr w:type="spellStart"/>
+      <w:r>
+        <w:t>git</w:t>
+      </w:r>
+      <w:proofErr w:type="spellEnd"/>
+      <w:r>
+        <w:t xml:space="preserve"> </w:t>
+      </w:r>
+      <w:proofErr w:type="spellStart"/>
+      <w:r>
+        <w:t>commit</w:t>
+      </w:r>
+      <w:proofErr w:type="spellEnd"/>
+      <w:r>
+        <w:t xml:space="preserve"> “mensaje”</w:t>
+      </w:r>
+    </w:p>
+    <w:p>
+      <w:r>
+        <w:t xml:space="preserve">Habiendo añadido el documento, si queremos “hacer una </w:t>
+      </w:r>
+      <w:proofErr w:type="spellStart"/>
+      <w:r>
+        <w:t>fotografia</w:t>
+      </w:r>
+      <w:proofErr w:type="spellEnd"/>
+      <w:r>
+        <w:t>” de lo que llevamos hasta ahora podremos usar este comando</w:t>
       </w:r>
     </w:p>
     <w:p>
       <w:pPr>
         <w:pStyle w:val="Ttulo2"/>
       </w:pPr>
-      <w:r>
-        <w:t>git checkout</w:t>
-      </w:r>
+      <w:proofErr w:type="spellStart"/>
+      <w:r>
+        <w:t>git</w:t>
+      </w:r>
+      <w:proofErr w:type="spellEnd"/>
+      <w:r>
+        <w:t xml:space="preserve"> </w:t>
+      </w:r>
+      <w:proofErr w:type="spellStart"/>
+      <w:r>
+        <w:t>checkout</w:t>
+      </w:r>
+      <w:proofErr w:type="spellEnd"/>
     </w:p>
     <w:p/>
     <w:p/>
@@ -340,21 +645,63 @@
       <w:pPr>
         <w:pStyle w:val="Ttulo2"/>
       </w:pPr>
-      <w:r>
-        <w:t xml:space="preserve">git diff </w:t>
-      </w:r>
-    </w:p>
-    <w:p>
-      <w:r>
-        <w:t>Es un comando que nos dira los cambios realizados desde el ultimo commit hasta ahora</w:t>
+      <w:proofErr w:type="spellStart"/>
+      <w:r>
+        <w:t>git</w:t>
+      </w:r>
+      <w:proofErr w:type="spellEnd"/>
+      <w:r>
+        <w:t xml:space="preserve"> </w:t>
+      </w:r>
+      <w:proofErr w:type="spellStart"/>
+      <w:r>
+        <w:t>diff</w:t>
+      </w:r>
+      <w:proofErr w:type="spellEnd"/>
+      <w:r>
+        <w:t xml:space="preserve"> </w:t>
+      </w:r>
+    </w:p>
+    <w:p>
+      <w:r>
+        <w:t xml:space="preserve">Es un comando que nos </w:t>
+      </w:r>
+      <w:proofErr w:type="spellStart"/>
+      <w:r>
+        <w:t>dira</w:t>
+      </w:r>
+      <w:proofErr w:type="spellEnd"/>
+      <w:r>
+        <w:t xml:space="preserve"> los cambios realizados desde el ultimo </w:t>
+      </w:r>
+      <w:proofErr w:type="spellStart"/>
+      <w:r>
+        <w:t>commit</w:t>
+      </w:r>
+      <w:proofErr w:type="spellEnd"/>
+      <w:r>
+        <w:t xml:space="preserve"> hasta ahora</w:t>
       </w:r>
     </w:p>
     <w:p>
       <w:pPr>
         <w:pStyle w:val="Ttulo2"/>
       </w:pPr>
-      <w:r>
-        <w:t xml:space="preserve">git reset </w:t>
+      <w:proofErr w:type="spellStart"/>
+      <w:r>
+        <w:t>git</w:t>
+      </w:r>
+      <w:proofErr w:type="spellEnd"/>
+      <w:r>
+        <w:t xml:space="preserve"> </w:t>
+      </w:r>
+      <w:proofErr w:type="spellStart"/>
+      <w:r>
+        <w:t>reset</w:t>
+      </w:r>
+      <w:proofErr w:type="spellEnd"/>
+      <w:r>
+        <w:t xml:space="preserve"> </w:t>
       </w:r>
     </w:p>
     <w:p>
@@ -366,40 +713,105 @@
       <w:pPr>
         <w:pStyle w:val="Ttulo2"/>
       </w:pPr>
-      <w:r>
-        <w:t>git reset –hard “ID del punto al que queremos volver”</w:t>
-      </w:r>
-    </w:p>
-    <w:p>
-      <w:r>
-        <w:t>Este realiza un reseteo mas bestia. Devolviendonos al punto que queremos ir y prácticamente eliminando los archivos eliminados.</w:t>
+      <w:proofErr w:type="spellStart"/>
+      <w:r>
+        <w:t>git</w:t>
+      </w:r>
+      <w:proofErr w:type="spellEnd"/>
+      <w:r>
+        <w:t xml:space="preserve"> </w:t>
+      </w:r>
+      <w:proofErr w:type="spellStart"/>
+      <w:r>
+        <w:t>reset</w:t>
+      </w:r>
+      <w:proofErr w:type="spellEnd"/>
+      <w:r>
+        <w:t xml:space="preserve"> –</w:t>
+      </w:r>
+      <w:proofErr w:type="spellStart"/>
+      <w:r>
+        <w:t>hard</w:t>
+      </w:r>
+      <w:proofErr w:type="spellEnd"/>
+      <w:r>
+        <w:t xml:space="preserve"> “ID del punto al que queremos volver”</w:t>
+      </w:r>
+    </w:p>
+    <w:p>
+      <w:r>
+        <w:t xml:space="preserve">Este realiza un reseteo </w:t>
+      </w:r>
+      <w:proofErr w:type="spellStart"/>
+      <w:r>
+        <w:t>mas</w:t>
+      </w:r>
+      <w:proofErr w:type="spellEnd"/>
+      <w:r>
+        <w:t xml:space="preserve"> bestia. </w:t>
+      </w:r>
+      <w:proofErr w:type="spellStart"/>
+      <w:r>
+        <w:t>Devolviendonos</w:t>
+      </w:r>
+      <w:proofErr w:type="spellEnd"/>
+      <w:r>
+        <w:t xml:space="preserve"> al punto que queremos ir y prácticamente eliminando los archivos eliminados.</w:t>
       </w:r>
     </w:p>
     <w:p>
       <w:pPr>
         <w:pStyle w:val="Ttulo2"/>
       </w:pPr>
-      <w:r>
-        <w:t>git reflog</w:t>
-      </w:r>
-    </w:p>
-    <w:p>
-      <w:r>
-        <w:t xml:space="preserve">Nos da el historial completo de interacciones en nuestro git </w:t>
+      <w:proofErr w:type="spellStart"/>
+      <w:r>
+        <w:t>git</w:t>
+      </w:r>
+      <w:proofErr w:type="spellEnd"/>
+      <w:r>
+        <w:t xml:space="preserve"> </w:t>
+      </w:r>
+      <w:proofErr w:type="spellStart"/>
+      <w:r>
+        <w:t>reflog</w:t>
+      </w:r>
+      <w:proofErr w:type="spellEnd"/>
+    </w:p>
+    <w:p>
+      <w:r>
+        <w:t xml:space="preserve">Nos da el historial completo de interacciones en nuestro </w:t>
+      </w:r>
+      <w:proofErr w:type="spellStart"/>
+      <w:r>
+        <w:t>git</w:t>
+      </w:r>
+      <w:proofErr w:type="spellEnd"/>
+      <w:r>
+        <w:t xml:space="preserve"> </w:t>
       </w:r>
     </w:p>
     <w:p>
       <w:pPr>
         <w:pStyle w:val="Ttulo2"/>
       </w:pPr>
-      <w:r>
-        <w:t xml:space="preserve">git tag </w:t>
-      </w:r>
-    </w:p>
-    <w:p>
-      <w:r>
-        <w:t>Sirven para etiquetar los commit</w:t>
-      </w:r>
+      <w:proofErr w:type="spellStart"/>
+      <w:r>
+        <w:t>git</w:t>
+      </w:r>
+      <w:proofErr w:type="spellEnd"/>
+      <w:r>
+        <w:t xml:space="preserve"> tag </w:t>
+      </w:r>
+    </w:p>
+    <w:p>
+      <w:r>
+        <w:t xml:space="preserve">Sirven para etiquetar los </w:t>
+      </w:r>
+      <w:proofErr w:type="spellStart"/>
+      <w:r>
+        <w:t>commit</w:t>
+      </w:r>
+      <w:proofErr w:type="spellEnd"/>
     </w:p>
     <w:p/>
     <w:sectPr>

</xml_diff>